<commit_message>
Update meta infor for docx version
</commit_message>
<xml_diff>
--- a/handout/finemapping_answers.docx
+++ b/handout/finemapping_answers.docx
@@ -7,12 +7,18 @@
         <w:pStyle w:val="Title"/>
       </w:pPr>
       <w:r>
-        <w:t xml:space="preserve">Tutorial:</w:t>
+        <w:t xml:space="preserve">Answers</w:t>
       </w:r>
       <w:r>
         <w:t xml:space="preserve"> </w:t>
       </w:r>
       <w:r>
+        <w:t xml:space="preserve">to</w:t>
+      </w:r>
+      <w:r>
+        <w:t xml:space="preserve"> </w:t>
+      </w:r>
+      <w:r>
         <w:t xml:space="preserve">statistical</w:t>
       </w:r>
       <w:r>
@@ -25,25 +31,7 @@
         <w:t xml:space="preserve"> </w:t>
       </w:r>
       <w:r>
-        <w:t xml:space="preserve">in</w:t>
-      </w:r>
-      <w:r>
-        <w:t xml:space="preserve"> </w:t>
-      </w:r>
-      <w:r>
-        <w:t xml:space="preserve">genetics</w:t>
-      </w:r>
-      <w:r>
-        <w:t xml:space="preserve"> </w:t>
-      </w:r>
-      <w:r>
-        <w:t xml:space="preserve">association</w:t>
-      </w:r>
-      <w:r>
-        <w:t xml:space="preserve"> </w:t>
-      </w:r>
-      <w:r>
-        <w:t xml:space="preserve">studies</w:t>
+        <w:t xml:space="preserve">exercise</w:t>
       </w:r>
     </w:p>
     <w:p>
@@ -51,7 +39,7 @@
         <w:pStyle w:val="Author"/>
       </w:pPr>
       <w:r>
-        <w:t xml:space="preserve">Gao Wang</w:t>
+        <w:t xml:space="preserve">Contact: Gao Wang (wang.gao@columbia.edu)</w:t>
       </w:r>
     </w:p>
     <w:bookmarkStart w:id="32" w:name="notebook"/>

</xml_diff>